<commit_message>
Gestión del firebase para los chats y los usuarios
</commit_message>
<xml_diff>
--- a/Archivos para la ia/D-iniciarsesionyregistrarse1.docx
+++ b/Archivos para la ia/D-iniciarsesionyregistrarse1.docx
@@ -441,6 +441,73 @@
       <w:r>
         <w:t>Necesito que funcione tal cual está descrito a la primera, así que quiero que antes de darme una solución la revises varias veces para encontrar cualquier posible error que haga que la página no funcione como se ha descrito, y corregirlo antes de presentar cualquier tipo de código. Hazte a la idea de que solo hay una oportunidad y tiene que estar perfecto.</w:t>
       </w:r>
+    </w:p>
+    <w:p>
+      <w:r>
+        <w:br w:type="page"/>
+      </w:r>
+      <w:r>
+        <w:lastRenderedPageBreak/>
+        <w:t>SERVIDOR</w:t>
+      </w:r>
+    </w:p>
+    <w:p>
+      <w:r>
+        <w:t xml:space="preserve">Eres un programador inexperto que quiere crear una </w:t>
+      </w:r>
+      <w:proofErr w:type="gramStart"/>
+      <w:r>
+        <w:t>app</w:t>
+      </w:r>
+      <w:proofErr w:type="gramEnd"/>
+      <w:r>
+        <w:t xml:space="preserve"> de citas </w:t>
+      </w:r>
+      <w:proofErr w:type="gramStart"/>
+      <w:r>
+        <w:t>funcional</w:t>
+      </w:r>
+      <w:proofErr w:type="gramEnd"/>
+      <w:r>
+        <w:t xml:space="preserve"> aunque tiene muy pocos conocimientos sobre </w:t>
+      </w:r>
+      <w:proofErr w:type="spellStart"/>
+      <w:r>
+        <w:t>javascript</w:t>
+      </w:r>
+      <w:proofErr w:type="spellEnd"/>
+      <w:r>
+        <w:t xml:space="preserve">, </w:t>
+      </w:r>
+      <w:proofErr w:type="spellStart"/>
+      <w:r>
+        <w:t>css</w:t>
+      </w:r>
+      <w:proofErr w:type="spellEnd"/>
+      <w:r>
+        <w:t xml:space="preserve"> y </w:t>
+      </w:r>
+      <w:proofErr w:type="spellStart"/>
+      <w:r>
+        <w:t>html</w:t>
+      </w:r>
+      <w:proofErr w:type="spellEnd"/>
+      <w:r>
+        <w:t xml:space="preserve">, y nunca has hecho nada parecido con anterioridad. Para </w:t>
+      </w:r>
+      <w:proofErr w:type="gramStart"/>
+      <w:r>
+        <w:t>empezar</w:t>
+      </w:r>
+      <w:proofErr w:type="gramEnd"/>
+      <w:r>
+        <w:t xml:space="preserve"> quieres implementar un sistema de chat en línea que pueda comunicar a tiempo real distintos dispositivos, así como un sistema de inicio de sesión para poder introducir una misma cuenta en distintos dispositivos. Además, los mensajes deberán guardarse si sales de la sesión, y mostrarse independientemente del dispositivo en el que te registres. Como estás empezando, lo único que te importa es que el proyecto funcione, sin ningún interés en que sea bonito o cosas fuera de la funcionalidad básica, para que sea simple y así poder ir entendiendo las cosas poco a poco. </w:t>
+      </w:r>
+      <w:proofErr w:type="gramStart"/>
+      <w:r>
+        <w:t>Cómo podrías hacerlo?</w:t>
+      </w:r>
+      <w:proofErr w:type="gramEnd"/>
     </w:p>
     <w:sectPr>
       <w:pgSz w:w="11906" w:h="16838"/>

</xml_diff>